<commit_message>
Added 03 in stx
</commit_message>
<xml_diff>
--- a/README.docx
+++ b/README.docx
@@ -217,7 +217,7 @@
         <w:t xml:space="preserve">contiene figuras. En las siguientes seciones se clarifica la descripción y el contenido de cada carpeta.</w:t>
       </w:r>
     </w:p>
-    <w:bookmarkStart w:id="25" w:name="carpeta-dat"/>
+    <w:bookmarkStart w:id="26" w:name="carpeta-dat"/>
     <w:p>
       <w:pPr>
         <w:pStyle w:val="Heading1"/>
@@ -335,8 +335,66 @@
       </w:r>
     </w:p>
     <w:bookmarkEnd w:id="24"/>
+    <w:bookmarkStart w:id="25" w:name="caracter.csv"/>
+    <w:p>
+      <w:pPr>
+        <w:pStyle w:val="Heading2"/>
+      </w:pPr>
+      <w:r>
+        <w:t xml:space="preserve">caracter.csv</w:t>
+      </w:r>
+    </w:p>
+    <w:p>
+      <w:pPr>
+        <w:pStyle w:val="FirstParagraph"/>
+      </w:pPr>
+      <w:r>
+        <w:t xml:space="preserve">Este archivo contiene dos variables:</w:t>
+      </w:r>
+      <w:r>
+        <w:t xml:space="preserve"> </w:t>
+      </w:r>
+      <w:r>
+        <w:rPr>
+          <w:iCs/>
+          <w:i/>
+        </w:rPr>
+        <w:t xml:space="preserve">cse</w:t>
+      </w:r>
+      <w:r>
+        <w:t xml:space="preserve">: que indica el número de caracteres con espacios que representa el contexto verbal en el que se apela al pensamiento crítico en las misiones, visiones y planes estratégicos de las universidades españolas, y</w:t>
+      </w:r>
+      <w:r>
+        <w:t xml:space="preserve"> </w:t>
+      </w:r>
+      <w:r>
+        <w:rPr>
+          <w:iCs/>
+          <w:i/>
+        </w:rPr>
+        <w:t xml:space="preserve">rank</w:t>
+      </w:r>
+      <w:r>
+        <w:t xml:space="preserve">: que indica la posición que ocupa la universidad estudiada en el ranking elaborado por</w:t>
+      </w:r>
+      <w:r>
+        <w:t xml:space="preserve"> </w:t>
+      </w:r>
+      <w:hyperlink r:id="rId22">
+        <w:r>
+          <w:rPr>
+            <w:rStyle w:val="Hyperlink"/>
+          </w:rPr>
+          <w:t xml:space="preserve">Buela-Casal et al (2019)</w:t>
+        </w:r>
+      </w:hyperlink>
+      <w:r>
+        <w:t xml:space="preserve">.</w:t>
+      </w:r>
+    </w:p>
     <w:bookmarkEnd w:id="25"/>
-    <w:bookmarkStart w:id="29" w:name="carpeta-stx"/>
+    <w:bookmarkEnd w:id="26"/>
+    <w:bookmarkStart w:id="31" w:name="carpeta-stx"/>
     <w:p>
       <w:pPr>
         <w:pStyle w:val="Heading1"/>
@@ -355,7 +413,7 @@
         <w:t xml:space="preserve">stx</w:t>
       </w:r>
     </w:p>
-    <w:bookmarkStart w:id="26" w:name="critia_master.r"/>
+    <w:bookmarkStart w:id="27" w:name="critia_master.r"/>
     <w:p>
       <w:pPr>
         <w:pStyle w:val="Heading2"/>
@@ -372,8 +430,8 @@
         <w:t xml:space="preserve">Este archivo es el documento maestro del proyecto. Desde este archivo se invocan todos los procesos.</w:t>
       </w:r>
     </w:p>
-    <w:bookmarkEnd w:id="26"/>
-    <w:bookmarkStart w:id="27" w:name="rs.r"/>
+    <w:bookmarkEnd w:id="27"/>
+    <w:bookmarkStart w:id="28" w:name="rs.r"/>
     <w:p>
       <w:pPr>
         <w:pStyle w:val="Heading2"/>
@@ -419,8 +477,8 @@
         <w:t xml:space="preserve">.</w:t>
       </w:r>
     </w:p>
-    <w:bookmarkEnd w:id="27"/>
-    <w:bookmarkStart w:id="28" w:name="at.r"/>
+    <w:bookmarkEnd w:id="28"/>
+    <w:bookmarkStart w:id="29" w:name="at.r"/>
     <w:p>
       <w:pPr>
         <w:pStyle w:val="Heading2"/>
@@ -437,9 +495,44 @@
         <w:t xml:space="preserve">Este archivo lleva a cabo ciertos análisis del texto que circunda el concepto de pensamiento crítico.</w:t>
       </w:r>
     </w:p>
-    <w:bookmarkEnd w:id="28"/>
     <w:bookmarkEnd w:id="29"/>
-    <w:bookmarkStart w:id="32" w:name="carpeta-fig"/>
+    <w:bookmarkStart w:id="30" w:name="caract.r"/>
+    <w:p>
+      <w:pPr>
+        <w:pStyle w:val="Heading2"/>
+      </w:pPr>
+      <w:r>
+        <w:t xml:space="preserve">03_caract.R</w:t>
+      </w:r>
+    </w:p>
+    <w:p>
+      <w:pPr>
+        <w:pStyle w:val="FirstParagraph"/>
+      </w:pPr>
+      <w:r>
+        <w:t xml:space="preserve">Este archivo estima la correlación que se establece entre la posición que ocupa cada universidad en el ranking elaborado por</w:t>
+      </w:r>
+      <w:r>
+        <w:t xml:space="preserve"> </w:t>
+      </w:r>
+      <w:hyperlink r:id="rId22">
+        <w:r>
+          <w:rPr>
+            <w:rStyle w:val="Hyperlink"/>
+          </w:rPr>
+          <w:t xml:space="preserve">Buela-Casal et al (2019)</w:t>
+        </w:r>
+      </w:hyperlink>
+      <w:r>
+        <w:t xml:space="preserve"> </w:t>
+      </w:r>
+      <w:r>
+        <w:t xml:space="preserve">y el número de caracteres que se dedican al contexto en el que aparecen los conceptos de reflexión o pensamiento crítico.</w:t>
+      </w:r>
+    </w:p>
+    <w:bookmarkEnd w:id="30"/>
+    <w:bookmarkEnd w:id="31"/>
+    <w:bookmarkStart w:id="34" w:name="carpeta-fig"/>
     <w:p>
       <w:pPr>
         <w:pStyle w:val="Heading1"/>
@@ -458,7 +551,7 @@
         <w:t xml:space="preserve">fig</w:t>
       </w:r>
     </w:p>
-    <w:bookmarkStart w:id="30" w:name="apela.pdf"/>
+    <w:bookmarkStart w:id="32" w:name="apela.pdf"/>
     <w:p>
       <w:pPr>
         <w:pStyle w:val="Heading2"/>
@@ -475,8 +568,8 @@
         <w:t xml:space="preserve">Este gráfico representa la posición que ocupan las universidades en el ranking en función de si apelan o no al pensamiento crítico en su misión, visión o plan estratégico.</w:t>
       </w:r>
     </w:p>
-    <w:bookmarkEnd w:id="30"/>
-    <w:bookmarkStart w:id="31" w:name="wc.pdf"/>
+    <w:bookmarkEnd w:id="32"/>
+    <w:bookmarkStart w:id="33" w:name="wc.pdf"/>
     <w:p>
       <w:pPr>
         <w:pStyle w:val="Heading2"/>
@@ -493,9 +586,9 @@
         <w:t xml:space="preserve">Este gráfico representa la nube de términos que se relacionan con el pensamiento crítico teniendo en cuenta las misiones, visiones y los planes estratégicos de las universidades públicas españolas.</w:t>
       </w:r>
     </w:p>
-    <w:bookmarkEnd w:id="31"/>
-    <w:bookmarkEnd w:id="32"/>
-    <w:bookmarkStart w:id="34" w:name="carpeta-tbl"/>
+    <w:bookmarkEnd w:id="33"/>
+    <w:bookmarkEnd w:id="34"/>
+    <w:bookmarkStart w:id="36" w:name="carpeta-tbl"/>
     <w:p>
       <w:pPr>
         <w:pStyle w:val="Heading1"/>
@@ -514,7 +607,7 @@
         <w:t xml:space="preserve">tbl</w:t>
       </w:r>
     </w:p>
-    <w:bookmarkStart w:id="33" w:name="topw.txt"/>
+    <w:bookmarkStart w:id="35" w:name="topw.txt"/>
     <w:p>
       <w:pPr>
         <w:pStyle w:val="Heading2"/>
@@ -531,9 +624,9 @@
         <w:t xml:space="preserve">Es una tabla de frecuencias en el que aparecen las palabras más frecuentes relacionadas con el contexto del aprendizaje o razonamiento crítico.</w:t>
       </w:r>
     </w:p>
-    <w:bookmarkEnd w:id="33"/>
-    <w:bookmarkEnd w:id="34"/>
-    <w:bookmarkStart w:id="35" w:name="referencias"/>
+    <w:bookmarkEnd w:id="35"/>
+    <w:bookmarkEnd w:id="36"/>
+    <w:bookmarkStart w:id="37" w:name="referencias"/>
     <w:p>
       <w:pPr>
         <w:pStyle w:val="Heading1"/>
@@ -578,7 +671,7 @@
         </w:r>
       </w:hyperlink>
     </w:p>
-    <w:bookmarkEnd w:id="35"/>
+    <w:bookmarkEnd w:id="37"/>
     <w:sectPr/>
   </w:body>
 </w:document>

</xml_diff>